<commit_message>
Feat: add topics, update pay charts
</commit_message>
<xml_diff>
--- a/Money/Dynamic English/Timesheets/2017_7.docx
+++ b/Money/Dynamic English/Timesheets/2017_7.docx
@@ -30,10 +30,13 @@
         <w:t>:</w:t>
       </w:r>
       <w:r>
-        <w:t xml:space="preserve"> July</w:t>
+        <w:t xml:space="preserve"> </w:t>
       </w:r>
-      <w:bookmarkStart w:id="0" w:name="_GoBack"/>
-      <w:bookmarkEnd w:id="0"/>
+      <w:proofErr w:type="spellStart"/>
+      <w:r>
+        <w:t>July</w:t>
+      </w:r>
+      <w:proofErr w:type="spellEnd"/>
     </w:p>
     <w:p/>
     <w:tbl>
@@ -44,13 +47,13 @@
         <w:tblLook w:val="04A0" w:firstRow="1" w:lastRow="0" w:firstColumn="1" w:lastColumn="0" w:noHBand="0" w:noVBand="1"/>
       </w:tblPr>
       <w:tblGrid>
-        <w:gridCol w:w="1834"/>
-        <w:gridCol w:w="1636"/>
-        <w:gridCol w:w="1776"/>
-        <w:gridCol w:w="1620"/>
-        <w:gridCol w:w="1367"/>
-        <w:gridCol w:w="1399"/>
-        <w:gridCol w:w="1667"/>
+        <w:gridCol w:w="1819"/>
+        <w:gridCol w:w="1619"/>
+        <w:gridCol w:w="1764"/>
+        <w:gridCol w:w="1612"/>
+        <w:gridCol w:w="1441"/>
+        <w:gridCol w:w="1391"/>
+        <w:gridCol w:w="1653"/>
       </w:tblGrid>
       <w:tr>
         <w:trPr>
@@ -324,6 +327,12 @@
               </w:rPr>
               <w:t>, 26/7</w:t>
             </w:r>
+            <w:r>
+              <w:rPr>
+                <w:lang w:val="en-US"/>
+              </w:rPr>
+              <w:t>, 31/7</w:t>
+            </w:r>
           </w:p>
         </w:tc>
         <w:tc>
@@ -373,7 +382,13 @@
               <w:rPr>
                 <w:lang w:val="en-US"/>
               </w:rPr>
-              <w:t>9*$10.500</w:t>
+              <w:t>12</w:t>
+            </w:r>
+            <w:r>
+              <w:rPr>
+                <w:lang w:val="en-US"/>
+              </w:rPr>
+              <w:t>*$10.500</w:t>
             </w:r>
           </w:p>
         </w:tc>
@@ -392,7 +407,7 @@
               <w:rPr>
                 <w:lang w:val="en-US"/>
               </w:rPr>
-              <w:t>$94.500</w:t>
+              <w:t>$126.000</w:t>
             </w:r>
           </w:p>
         </w:tc>
@@ -411,7 +426,7 @@
               <w:rPr>
                 <w:lang w:val="en-US"/>
               </w:rPr>
-              <w:t>$85.050</w:t>
+              <w:t>$113.400</w:t>
             </w:r>
           </w:p>
         </w:tc>
@@ -523,7 +538,13 @@
               <w:rPr>
                 <w:lang w:val="en-US"/>
               </w:rPr>
-              <w:t>3*$10.500</w:t>
+              <w:t>10.5</w:t>
+            </w:r>
+            <w:r>
+              <w:rPr>
+                <w:lang w:val="en-US"/>
+              </w:rPr>
+              <w:t>*$10.500</w:t>
             </w:r>
           </w:p>
         </w:tc>
@@ -542,7 +563,13 @@
               <w:rPr>
                 <w:lang w:val="en-US"/>
               </w:rPr>
-              <w:t>$31.500</w:t>
+              <w:t>$</w:t>
+            </w:r>
+            <w:r>
+              <w:rPr>
+                <w:lang w:val="en-US"/>
+              </w:rPr>
+              <w:t>110.250</w:t>
             </w:r>
           </w:p>
         </w:tc>
@@ -561,7 +588,13 @@
               <w:rPr>
                 <w:lang w:val="en-US"/>
               </w:rPr>
-              <w:t>$28.350</w:t>
+              <w:t>$</w:t>
+            </w:r>
+            <w:r>
+              <w:rPr>
+                <w:lang w:val="en-US"/>
+              </w:rPr>
+              <w:t>99.225</w:t>
             </w:r>
           </w:p>
         </w:tc>
@@ -625,6 +658,12 @@
               </w:rPr>
               <w:t>, 24/7</w:t>
             </w:r>
+            <w:r>
+              <w:rPr>
+                <w:lang w:val="en-US"/>
+              </w:rPr>
+              <w:t>, 31/7</w:t>
+            </w:r>
           </w:p>
         </w:tc>
         <w:tc>
@@ -680,7 +719,13 @@
               <w:rPr>
                 <w:lang w:val="en-US"/>
               </w:rPr>
-              <w:t>1.5*$10.500</w:t>
+              <w:t>13.5</w:t>
+            </w:r>
+            <w:r>
+              <w:rPr>
+                <w:lang w:val="en-US"/>
+              </w:rPr>
+              <w:t>*$10.500</w:t>
             </w:r>
           </w:p>
         </w:tc>
@@ -699,7 +744,13 @@
               <w:rPr>
                 <w:lang w:val="en-US"/>
               </w:rPr>
-              <w:t>$15.750</w:t>
+              <w:t>$</w:t>
+            </w:r>
+            <w:r>
+              <w:rPr>
+                <w:lang w:val="en-US"/>
+              </w:rPr>
+              <w:t>141.750</w:t>
             </w:r>
           </w:p>
         </w:tc>
@@ -718,8 +769,16 @@
               <w:rPr>
                 <w:lang w:val="en-US"/>
               </w:rPr>
-              <w:t>$14.175</w:t>
-            </w:r>
+              <w:t>$</w:t>
+            </w:r>
+            <w:r>
+              <w:rPr>
+                <w:lang w:val="en-US"/>
+              </w:rPr>
+              <w:t>127.575</w:t>
+            </w:r>
+            <w:bookmarkStart w:id="0" w:name="_GoBack"/>
+            <w:bookmarkEnd w:id="0"/>
           </w:p>
         </w:tc>
       </w:tr>
@@ -800,6 +859,12 @@
                 <w:lang w:val="en-US"/>
               </w:rPr>
             </w:pPr>
+            <w:r>
+              <w:rPr>
+                <w:lang w:val="en-US"/>
+              </w:rPr>
+              <w:t>28/7</w:t>
+            </w:r>
           </w:p>
         </w:tc>
         <w:tc>
@@ -826,6 +891,12 @@
                 <w:lang w:val="en-US"/>
               </w:rPr>
             </w:pPr>
+            <w:r>
+              <w:rPr>
+                <w:lang w:val="en-US"/>
+              </w:rPr>
+              <w:t>9*$10.500</w:t>
+            </w:r>
           </w:p>
         </w:tc>
         <w:tc>
@@ -839,6 +910,12 @@
                 <w:lang w:val="en-US"/>
               </w:rPr>
             </w:pPr>
+            <w:r>
+              <w:rPr>
+                <w:lang w:val="en-US"/>
+              </w:rPr>
+              <w:t>$94.500</w:t>
+            </w:r>
           </w:p>
         </w:tc>
         <w:tc>
@@ -852,6 +929,12 @@
                 <w:lang w:val="en-US"/>
               </w:rPr>
             </w:pPr>
+            <w:r>
+              <w:rPr>
+                <w:lang w:val="en-US"/>
+              </w:rPr>
+              <w:t>$85.050</w:t>
+            </w:r>
           </w:p>
         </w:tc>
       </w:tr>
@@ -894,7 +977,7 @@
               <w:rPr>
                 <w:lang w:val="en-US"/>
               </w:rPr>
-              <w:t>Days</w:t>
+              <w:t>27 Classes</w:t>
             </w:r>
           </w:p>
         </w:tc>
@@ -913,13 +996,7 @@
               <w:rPr>
                 <w:lang w:val="en-US"/>
               </w:rPr>
-              <w:t xml:space="preserve"> Day</w:t>
-            </w:r>
-            <w:r>
-              <w:rPr>
-                <w:lang w:val="en-US"/>
-              </w:rPr>
-              <w:t>s</w:t>
+              <w:t>2 Classes</w:t>
             </w:r>
           </w:p>
         </w:tc>
@@ -938,13 +1015,7 @@
               <w:rPr>
                 <w:lang w:val="en-US"/>
               </w:rPr>
-              <w:t xml:space="preserve"> Day</w:t>
-            </w:r>
-            <w:r>
-              <w:rPr>
-                <w:lang w:val="en-US"/>
-              </w:rPr>
-              <w:t>s</w:t>
+              <w:t>3 Classes</w:t>
             </w:r>
           </w:p>
         </w:tc>
@@ -982,8 +1053,16 @@
               <w:rPr>
                 <w:lang w:val="en-US"/>
               </w:rPr>
-              <w:t>446.250</w:t>
-            </w:r>
+              <w:t>472.500</w:t>
+            </w:r>
+          </w:p>
+          <w:p>
+            <w:pPr>
+              <w:cnfStyle w:val="000000100000" w:firstRow="0" w:lastRow="0" w:firstColumn="0" w:lastColumn="0" w:oddVBand="0" w:evenVBand="0" w:oddHBand="1" w:evenHBand="0" w:firstRowFirstColumn="0" w:firstRowLastColumn="0" w:lastRowFirstColumn="0" w:lastRowLastColumn="0"/>
+              <w:rPr>
+                <w:lang w:val="en-US"/>
+              </w:rPr>
+            </w:pPr>
           </w:p>
         </w:tc>
         <w:tc>
@@ -1001,7 +1080,13 @@
               <w:rPr>
                 <w:lang w:val="en-US"/>
               </w:rPr>
-              <w:t>$401.625</w:t>
+              <w:t>$</w:t>
+            </w:r>
+            <w:r>
+              <w:rPr>
+                <w:lang w:val="en-US"/>
+              </w:rPr>
+              <w:t>425.250</w:t>
             </w:r>
           </w:p>
         </w:tc>

</xml_diff>